<commit_message>
more added to the documentation
</commit_message>
<xml_diff>
--- a/Algorithm_report.docx
+++ b/Algorithm_report.docx
@@ -84,14 +84,16 @@
         <w:pStyle w:val="Style3"/>
       </w:pPr>
       <w:r>
-        <w:t>List of libraries used by the file_handler class:</w:t>
-      </w:r>
-    </w:p>
-    <w:p>
-      <w:pPr>
-        <w:pStyle w:val="Style2"/>
-        <w:jc w:val="right"/>
-      </w:pPr>
+        <w:t xml:space="preserve">List of libraries used by the </w:t>
+      </w:r>
+      <w:proofErr w:type="spellStart"/>
+      <w:r>
+        <w:t>file_handler</w:t>
+      </w:r>
+      <w:proofErr w:type="spellEnd"/>
+      <w:r>
+        <w:t xml:space="preserve"> class:</w:t>
+      </w:r>
     </w:p>
     <w:p>
       <w:pPr>
@@ -168,7 +170,6 @@
         <w:pStyle w:val="Style3"/>
       </w:pPr>
       <w:r>
-        <w:lastRenderedPageBreak/>
         <w:t>file_handler.h:</w:t>
       </w:r>
     </w:p>
@@ -327,7 +328,6 @@
         <w:pStyle w:val="Style3"/>
       </w:pPr>
       <w:r>
-        <w:lastRenderedPageBreak/>
         <w:t>file_handler.cpp:</w:t>
       </w:r>
     </w:p>
@@ -484,15 +484,7 @@
           <w:color w:val="000000" w:themeColor="text1"/>
           <w:szCs w:val="24"/>
         </w:rPr>
-        <w:t xml:space="preserve">vector. After the while is done with the file another for loop would go through the vector and make </w:t>
-      </w:r>
-      <w:r>
-        <w:rPr>
-          <w:color w:val="000000" w:themeColor="text1"/>
-          <w:szCs w:val="24"/>
-        </w:rPr>
-        <w:lastRenderedPageBreak/>
-        <w:t xml:space="preserve">smaller vectors pf every five </w:t>
+        <w:t xml:space="preserve">vector. After the while is done with the file another for loop would go through the vector and make smaller vectors pf every five </w:t>
       </w:r>
       <w:r>
         <w:rPr>
@@ -675,7 +667,6 @@
         <w:rPr>
           <w:noProof/>
         </w:rPr>
-        <w:lastRenderedPageBreak/>
         <w:drawing>
           <wp:inline distT="0" distB="0" distL="0" distR="0" wp14:anchorId="692CAAD5" wp14:editId="71A29D05">
             <wp:extent cx="5943600" cy="5450205"/>
@@ -770,7 +761,6 @@
         <w:rPr>
           <w:noProof/>
         </w:rPr>
-        <w:lastRenderedPageBreak/>
         <w:drawing>
           <wp:inline distT="0" distB="0" distL="0" distR="0" wp14:anchorId="522E6F6D" wp14:editId="5A7582BC">
             <wp:extent cx="5258435" cy="8229600"/>
@@ -816,7 +806,6 @@
         <w:rPr>
           <w:noProof/>
         </w:rPr>
-        <w:lastRenderedPageBreak/>
         <w:drawing>
           <wp:inline distT="0" distB="0" distL="0" distR="0" wp14:anchorId="385442CF" wp14:editId="1393CBDB">
             <wp:extent cx="4937760" cy="8229600"/>
@@ -862,7 +851,6 @@
         <w:rPr>
           <w:noProof/>
         </w:rPr>
-        <w:lastRenderedPageBreak/>
         <w:drawing>
           <wp:inline distT="0" distB="0" distL="0" distR="0" wp14:anchorId="27A95F56" wp14:editId="27BB3C7D">
             <wp:extent cx="4784090" cy="8229600"/>
@@ -903,7 +891,6 @@
         <w:rPr>
           <w:noProof/>
         </w:rPr>
-        <w:lastRenderedPageBreak/>
         <w:drawing>
           <wp:inline distT="0" distB="0" distL="0" distR="0" wp14:anchorId="755029FF" wp14:editId="1F68225C">
             <wp:extent cx="4784090" cy="8229600"/>
@@ -949,7 +936,6 @@
         <w:rPr>
           <w:noProof/>
         </w:rPr>
-        <w:lastRenderedPageBreak/>
         <w:drawing>
           <wp:inline distT="0" distB="0" distL="0" distR="0" wp14:anchorId="4E7BC10E" wp14:editId="7CAA0AD4">
             <wp:extent cx="4948555" cy="8229600"/>
@@ -995,7 +981,6 @@
         <w:rPr>
           <w:noProof/>
         </w:rPr>
-        <w:lastRenderedPageBreak/>
         <w:drawing>
           <wp:inline distT="0" distB="0" distL="0" distR="0" wp14:anchorId="002965F0" wp14:editId="4F3861E2">
             <wp:extent cx="4471035" cy="8229600"/>
@@ -1038,7 +1023,6 @@
         <w:pStyle w:val="Style2"/>
       </w:pPr>
       <w:r>
-        <w:lastRenderedPageBreak/>
         <w:t>Update</w:t>
       </w:r>
     </w:p>
@@ -1179,7 +1163,6 @@
         <w:rPr>
           <w:noProof/>
         </w:rPr>
-        <w:lastRenderedPageBreak/>
         <w:drawing>
           <wp:inline distT="0" distB="0" distL="0" distR="0" wp14:anchorId="16C7BD95" wp14:editId="77CD4714">
             <wp:extent cx="4015740" cy="5545932"/>
@@ -1217,6 +1200,9 @@
         </w:drawing>
       </w:r>
       <w:r>
+        <w:rPr>
+          <w:noProof/>
+        </w:rPr>
         <w:drawing>
           <wp:inline distT="0" distB="0" distL="0" distR="0" wp14:anchorId="2B052382" wp14:editId="4F441E85">
             <wp:extent cx="4839375" cy="2657846"/>
@@ -1254,7 +1240,9 @@
         </w:drawing>
       </w:r>
       <w:r>
-        <w:lastRenderedPageBreak/>
+        <w:rPr>
+          <w:noProof/>
+        </w:rPr>
         <w:drawing>
           <wp:inline distT="0" distB="0" distL="0" distR="0" wp14:anchorId="1AFC4F39" wp14:editId="5C780D34">
             <wp:extent cx="4496427" cy="4534533"/>
@@ -1337,7 +1325,6 @@
         <w:pStyle w:val="Style2"/>
       </w:pPr>
       <w:r>
-        <w:lastRenderedPageBreak/>
         <w:t>Delete</w:t>
       </w:r>
     </w:p>
@@ -1396,6 +1383,9 @@
         <w:jc w:val="center"/>
       </w:pPr>
       <w:r>
+        <w:rPr>
+          <w:noProof/>
+        </w:rPr>
         <w:drawing>
           <wp:inline distT="0" distB="0" distL="0" distR="0" wp14:anchorId="009EE15B" wp14:editId="70895467">
             <wp:extent cx="5688554" cy="3360420"/>
@@ -1438,7 +1428,9 @@
         <w:jc w:val="center"/>
       </w:pPr>
       <w:r>
-        <w:lastRenderedPageBreak/>
+        <w:rPr>
+          <w:noProof/>
+        </w:rPr>
         <w:drawing>
           <wp:inline distT="0" distB="0" distL="0" distR="0" wp14:anchorId="6267BF1D" wp14:editId="37DD7639">
             <wp:extent cx="3741420" cy="4012975"/>
@@ -1481,6 +1473,9 @@
         <w:jc w:val="center"/>
       </w:pPr>
       <w:r>
+        <w:rPr>
+          <w:noProof/>
+        </w:rPr>
         <w:drawing>
           <wp:inline distT="0" distB="0" distL="0" distR="0" wp14:anchorId="19648D19" wp14:editId="7A928AA5">
             <wp:extent cx="3795076" cy="3680460"/>
@@ -1523,7 +1518,6 @@
         <w:pStyle w:val="Style2"/>
       </w:pPr>
       <w:r>
-        <w:lastRenderedPageBreak/>
         <w:t>Search</w:t>
       </w:r>
     </w:p>
@@ -1577,6 +1571,9 @@
         <w:t xml:space="preserve"> </w:t>
       </w:r>
       <w:r>
+        <w:rPr>
+          <w:noProof/>
+        </w:rPr>
         <w:drawing>
           <wp:inline distT="0" distB="0" distL="0" distR="0" wp14:anchorId="6AFBF0E5" wp14:editId="001C63D5">
             <wp:extent cx="5615940" cy="5462079"/>
@@ -1616,7 +1613,9 @@
     </w:p>
     <w:p>
       <w:r>
-        <w:lastRenderedPageBreak/>
+        <w:rPr>
+          <w:noProof/>
+        </w:rPr>
         <w:drawing>
           <wp:inline distT="0" distB="0" distL="0" distR="0" wp14:anchorId="1ACEB8A0" wp14:editId="493C7484">
             <wp:extent cx="6233952" cy="6111240"/>
@@ -1687,10 +1686,12 @@
     </w:p>
     <w:p>
       <w:pPr>
-        <w:pStyle w:val="Style2"/>
         <w:jc w:val="center"/>
       </w:pPr>
       <w:r>
+        <w:rPr>
+          <w:noProof/>
+        </w:rPr>
         <w:drawing>
           <wp:inline distT="0" distB="0" distL="0" distR="0" wp14:anchorId="0FB64661" wp14:editId="5EB6A312">
             <wp:extent cx="5563376" cy="4143953"/>
@@ -1726,6 +1727,27 @@
             </a:graphic>
           </wp:inline>
         </w:drawing>
+      </w:r>
+    </w:p>
+    <w:p/>
+    <w:p>
+      <w:r>
+        <w:rPr>
+          <w:color w:val="FF0000"/>
+        </w:rPr>
+        <w:t xml:space="preserve">Sort () </w:t>
+      </w:r>
+      <w:r>
+        <w:t>method in this program is a bubble sort algorithm. The algorithm uses items price as its comparing element and sorts the file from least to most expensive. In this program data in the items vector are the ones getting sorted, but in real-life application this changes</w:t>
+      </w:r>
+      <w:r>
+        <w:t xml:space="preserve"> </w:t>
+      </w:r>
+      <w:r>
+        <w:t>can be written in any file</w:t>
+      </w:r>
+      <w:r>
+        <w:t>.</w:t>
       </w:r>
       <w:bookmarkStart w:id="0" w:name="_GoBack"/>
       <w:bookmarkEnd w:id="0"/>
@@ -2738,7 +2760,7 @@
 </file>
 
 <file path=customXml/itemProps1.xml><?xml version="1.0" encoding="utf-8"?>
-<ds:datastoreItem xmlns:ds="http://schemas.openxmlformats.org/officeDocument/2006/customXml" ds:itemID="{CF71C6ED-017B-4DDB-BB6A-EC2417590AC2}">
+<ds:datastoreItem xmlns:ds="http://schemas.openxmlformats.org/officeDocument/2006/customXml" ds:itemID="{DB102BD0-8F7B-4F1B-950B-A6640C2341B9}">
   <ds:schemaRefs>
     <ds:schemaRef ds:uri="http://schemas.openxmlformats.org/officeDocument/2006/bibliography"/>
   </ds:schemaRefs>

</xml_diff>